<commit_message>
[Update] - Paper updated in ABTRACT, PREPROCESS, IMPLEMENTATION
</commit_message>
<xml_diff>
--- a/paper/Draft.docx
+++ b/paper/Draft.docx
@@ -294,7 +294,61 @@
         <w:rPr>
           <w:rFonts w:cs="Times New Roman"/>
         </w:rPr>
-        <w:t>I would like to express my appreciation to all those persons who contributed in my work. First and foremost I would like to thank my supervisor Dr. Nguyễn Thanh Bình. You are a great supporter and advisor. Furthermore I would like to thank Dr. Nguyễn Đình Hiể</w:t>
+        <w:t>We</w:t>
+      </w:r>
+      <w:r>
+        <w:rPr>
+          <w:rFonts w:cs="Times New Roman"/>
+        </w:rPr>
+        <w:t xml:space="preserve"> would like to express </w:t>
+      </w:r>
+      <w:r>
+        <w:rPr>
+          <w:rFonts w:cs="Times New Roman"/>
+        </w:rPr>
+        <w:t>our</w:t>
+      </w:r>
+      <w:r>
+        <w:rPr>
+          <w:rFonts w:cs="Times New Roman"/>
+        </w:rPr>
+        <w:t xml:space="preserve"> appreciation to all those persons who contributed </w:t>
+      </w:r>
+      <w:r>
+        <w:rPr>
+          <w:rFonts w:cs="Times New Roman"/>
+        </w:rPr>
+        <w:t>in our work. First and foremost we</w:t>
+      </w:r>
+      <w:r>
+        <w:rPr>
+          <w:rFonts w:cs="Times New Roman"/>
+        </w:rPr>
+        <w:t xml:space="preserve"> would like to thank </w:t>
+      </w:r>
+      <w:r>
+        <w:rPr>
+          <w:rFonts w:cs="Times New Roman"/>
+        </w:rPr>
+        <w:t xml:space="preserve">our </w:t>
+      </w:r>
+      <w:r>
+        <w:rPr>
+          <w:rFonts w:cs="Times New Roman"/>
+        </w:rPr>
+        <w:t>supervisor Dr. Nguyễn Thanh Bình. You are a great suppo</w:t>
+      </w:r>
+      <w:r>
+        <w:rPr>
+          <w:rFonts w:cs="Times New Roman"/>
+        </w:rPr>
+        <w:t xml:space="preserve">rter and advisor. Furthermore we </w:t>
+      </w:r>
+      <w:r>
+        <w:rPr>
+          <w:rFonts w:cs="Times New Roman"/>
+        </w:rPr>
+        <w:t>would like to thank Dr. Nguyễn Đình Hiể</w:t>
       </w:r>
       <w:r>
         <w:rPr>
@@ -320,27 +374,19 @@
         <w:rPr>
           <w:rFonts w:cs="Times New Roman"/>
         </w:rPr>
-        <w:t>I would like to thank my teammate who helped me a lot during my thesis. Thanks to Tân that my knowledge about thereotical framework has been improved better.</w:t>
-      </w:r>
-    </w:p>
-    <w:p>
-      <w:pPr>
-        <w:rPr>
-          <w:rFonts w:cs="Times New Roman"/>
-        </w:rPr>
-      </w:pPr>
-    </w:p>
-    <w:p>
-      <w:pPr>
-        <w:rPr>
-          <w:rFonts w:cs="Times New Roman"/>
-        </w:rPr>
-      </w:pPr>
-      <w:r>
-        <w:rPr>
-          <w:rFonts w:cs="Times New Roman"/>
-        </w:rPr>
-        <w:t>Beyond friends there is family. Thanks for your love and support that I could complete my gradutation thesis.</w:t>
+        <w:t xml:space="preserve">Beyond friends there is family. Thanks for your love and support that </w:t>
+      </w:r>
+      <w:r>
+        <w:rPr>
+          <w:rFonts w:cs="Times New Roman"/>
+        </w:rPr>
+        <w:t>we</w:t>
+      </w:r>
+      <w:r>
+        <w:rPr>
+          <w:rFonts w:cs="Times New Roman"/>
+        </w:rPr>
+        <w:t xml:space="preserve"> could complete my gradutation thesis.</w:t>
       </w:r>
     </w:p>
     <w:p>
@@ -363,6 +409,12 @@
         </w:rPr>
         <w:t>Trịnh Hoàng Minh</w:t>
       </w:r>
+      <w:r>
+        <w:rPr>
+          <w:rFonts w:cs="Times New Roman"/>
+        </w:rPr>
+        <w:t>, Phan Văn Tân</w:t>
+      </w:r>
     </w:p>
     <w:p>
       <w:pPr>
@@ -382,6 +434,7 @@
       <w:pPr>
         <w:jc w:val="right"/>
         <w:rPr>
+          <w:rStyle w:val="Hyperlink"/>
           <w:rFonts w:cs="Times New Roman"/>
         </w:rPr>
       </w:pPr>
@@ -403,6 +456,23 @@
     </w:p>
     <w:p>
       <w:pPr>
+        <w:jc w:val="right"/>
+        <w:rPr>
+          <w:rFonts w:cs="Times New Roman"/>
+          <w:color w:val="FF0000"/>
+        </w:rPr>
+      </w:pPr>
+      <w:r>
+        <w:rPr>
+          <w:rStyle w:val="Hyperlink"/>
+          <w:rFonts w:cs="Times New Roman"/>
+          <w:color w:val="FF0000"/>
+        </w:rPr>
+        <w:t>[Missing Tân]</w:t>
+      </w:r>
+    </w:p>
+    <w:p>
+      <w:pPr>
         <w:rPr>
           <w:rFonts w:cs="Times New Roman"/>
         </w:rPr>
@@ -510,6 +580,68 @@
         <w:rPr>
           <w:rFonts w:cs="Times New Roman"/>
         </w:rPr>
+        <w:t>We present a novel approach for recognizing human’s emotion through facial landmarks. Since a human’s face has already provided us with lots of information, learning</w:t>
+      </w:r>
+      <w:r>
+        <w:rPr>
+          <w:rFonts w:cs="Times New Roman"/>
+        </w:rPr>
+        <w:t xml:space="preserve"> human’s facial emotions can help a lot in communication issues. Using the facial landmarks recognition which was represented on </w:t>
+      </w:r>
+      <w:r>
+        <w:rPr>
+          <w:rFonts w:cs="Times New Roman"/>
+        </w:rPr>
+        <w:t>“</w:t>
+      </w:r>
+      <w:r>
+        <w:rPr>
+          <w:rFonts w:cs="Times New Roman"/>
+        </w:rPr>
+        <w:t>One Millisecond Face Alignment with an Ensemble of Regression Trees</w:t>
+      </w:r>
+      <w:r>
+        <w:rPr>
+          <w:rFonts w:cs="Times New Roman"/>
+        </w:rPr>
+        <w:t xml:space="preserve">” by </w:t>
+      </w:r>
+      <w:r>
+        <w:rPr>
+          <w:rFonts w:cs="Times New Roman"/>
+        </w:rPr>
+        <w:t>Vahid Kazemi and Josephine Sullivan</w:t>
+      </w:r>
+      <w:r>
+        <w:rPr>
+          <w:rFonts w:cs="Times New Roman"/>
+        </w:rPr>
+        <w:t>, we propose a set of useful features for learning and prediction. We also illustrate the approach by experimental results along with a demo processed through our application.</w:t>
+      </w:r>
+    </w:p>
+    <w:p>
+      <w:pPr>
+        <w:rPr>
+          <w:rFonts w:cs="Times New Roman"/>
+        </w:rPr>
+      </w:pPr>
+    </w:p>
+    <w:p>
+      <w:pPr>
+        <w:rPr>
+          <w:rFonts w:cs="Times New Roman"/>
+        </w:rPr>
+      </w:pPr>
+      <w:r>
+        <w:rPr>
+          <w:rFonts w:cs="Times New Roman"/>
+        </w:rPr>
+        <w:t>//</w:t>
+      </w:r>
+      <w:r>
+        <w:rPr>
+          <w:rFonts w:cs="Times New Roman"/>
+        </w:rPr>
         <w:t xml:space="preserve">Machine Learning (ML) is everywhere, since long that it has become a vital part of our life. From features like Facebook’s face recognition feature to tag your friend to even more complex ones like automatons, ML’s development is increasing significantly. Being a branch of ML, Image Processing also take part in being an </w:t>
       </w:r>
       <w:r>
@@ -552,27 +684,34 @@
         <w:rPr>
           <w:rFonts w:cs="Times New Roman"/>
         </w:rPr>
-        <w:t xml:space="preserve">. </w:t>
-      </w:r>
-    </w:p>
-    <w:p>
-      <w:pPr>
-        <w:rPr>
-          <w:rFonts w:cs="Times New Roman"/>
-        </w:rPr>
-      </w:pPr>
-    </w:p>
-    <w:p>
-      <w:pPr>
-        <w:rPr>
-          <w:rFonts w:cs="Times New Roman"/>
-        </w:rPr>
-      </w:pPr>
-      <w:r>
-        <w:rPr>
-          <w:rFonts w:cs="Times New Roman"/>
-        </w:rPr>
-        <w:t>Keywords: machine learning, image processing, facial landmarks, human emotion</w:t>
+        <w:t>.//</w:t>
+      </w:r>
+    </w:p>
+    <w:p>
+      <w:pPr>
+        <w:rPr>
+          <w:rFonts w:cs="Times New Roman"/>
+        </w:rPr>
+      </w:pPr>
+    </w:p>
+    <w:p>
+      <w:pPr>
+        <w:rPr>
+          <w:rFonts w:cs="Times New Roman"/>
+        </w:rPr>
+      </w:pPr>
+      <w:r>
+        <w:rPr>
+          <w:rFonts w:cs="Times New Roman"/>
+          <w:b/>
+        </w:rPr>
+        <w:t>Keywords</w:t>
+      </w:r>
+      <w:r>
+        <w:rPr>
+          <w:rFonts w:cs="Times New Roman"/>
+        </w:rPr>
+        <w:t>: machine learning, image processing, facial landmarks, human emotion</w:t>
       </w:r>
     </w:p>
     <w:p>
@@ -619,7 +758,19 @@
     </w:p>
     <w:p>
       <w:r>
-        <w:t>In this thesis, we propose an implementation that could operate fast enough to recognize people’s facial emotions. This chapter provides an overview of the problem area (Section 1), describe the scecific problem that we deal with in this work (Section 2), sketches our approach for solving this problem (Section 3) and outlines the rest of the thesis (Section 4)</w:t>
+        <w:t>In this thesis, we propose an implementation</w:t>
+      </w:r>
+      <w:r>
+        <w:t xml:space="preserve"> which performance is good</w:t>
+      </w:r>
+      <w:r>
+        <w:t xml:space="preserve"> enough to reco</w:t>
+      </w:r>
+      <w:r>
+        <w:t xml:space="preserve">gnize people’s facial emotions. We begin with our motivation and then provides a brief overview </w:t>
+      </w:r>
+      <w:r>
+        <w:t>of the problem (Section 1), describe the specific problem and our approach for solving it (Section 2) and outlines the rest of the thesis (Section 3)</w:t>
       </w:r>
     </w:p>
     <w:p>
@@ -627,7 +778,12 @@
         <w:pStyle w:val="Heading3"/>
       </w:pPr>
       <w:r>
-        <w:t>Overview of the Area</w:t>
+        <w:t>Motivation</w:t>
+      </w:r>
+    </w:p>
+    <w:p>
+      <w:r>
+        <w:t xml:space="preserve">Communication involves both verbal and nonverbal ways of making sure our message is heard. By only verbal ways, the subject’s real message may not be conveyed unless through nonverbal ways which consists of facial expression. Human alone can only discern a part of message lying under nonverbal expressions. With the rapid growth of social networks which could be an overwhelming resources, we want to build a system that could recognize human facial emotions with better quality so that it could be used for later applications. </w:t>
       </w:r>
     </w:p>
     <w:p>
@@ -637,26 +793,59 @@
       <w:r>
         <w:t>The Problem</w:t>
       </w:r>
+      <w:r>
+        <w:t xml:space="preserve"> and Approach</w:t>
+      </w:r>
+    </w:p>
+    <w:p>
+      <w:r>
+        <w:t>Given a human face in natural environment, we will predict 3 regular expression:</w:t>
+      </w:r>
+      <w:r>
+        <w:t xml:space="preserve"> positive, neutral, negative through features generated from 68 facial landmarks recognized through dlib’s algorithm. </w:t>
+      </w:r>
+      <w:r>
+        <w:rPr>
+          <w:color w:val="FF0000"/>
+        </w:rPr>
+        <w:t>[FEATURE EXPLANATION NEEDED]</w:t>
+      </w:r>
     </w:p>
     <w:p>
       <w:pPr>
         <w:pStyle w:val="Heading3"/>
       </w:pPr>
       <w:r>
-        <w:t>The Approach</w:t>
+        <w:t>Outline of the Thesis</w:t>
+      </w:r>
+    </w:p>
+    <w:p>
+      <w:r>
+        <w:t>We will provide our explaination of foundations (Chapter 3) and data collecting procedure (Chapter 4). After design and implement our system (Chapter 5), we will evaluate its result based on previous work from others (Chapter 6). Then we will discuss about the advantage and disadvantage of our implementation through Chapter 7 and reach out for a conclusion in Chapter 8.</w:t>
+      </w:r>
+      <w:r>
+        <w:br w:type="page"/>
+      </w:r>
+    </w:p>
+    <w:p>
+      <w:pPr>
+        <w:pStyle w:val="Heading2"/>
+      </w:pPr>
+      <w:r>
+        <w:lastRenderedPageBreak/>
+        <w:t>foundations</w:t>
       </w:r>
     </w:p>
     <w:p>
       <w:pPr>
         <w:pStyle w:val="Heading3"/>
-      </w:pPr>
-      <w:r>
-        <w:t>Outline of the Thesis</w:t>
-      </w:r>
-    </w:p>
-    <w:p>
-      <w:r>
-        <w:t>We will provide our explaination of foundations (Chapter 3) and data collecting procedure (Chapter 4). After design and implement our system (Chapter 5), we will evaluate its result based on previous work from others (Chapter 6). Then we will discuss about the advantage and disadvantage of our implementation through Chapter 7 and reach out for a conclusion in Chapter 8.</w:t>
+        <w:numPr>
+          <w:ilvl w:val="0"/>
+          <w:numId w:val="8"/>
+        </w:numPr>
+      </w:pPr>
+      <w:r>
+        <w:t>Methodology</w:t>
       </w:r>
     </w:p>
     <w:p>
@@ -672,43 +861,6 @@
       <w:r>
         <w:br w:type="page"/>
       </w:r>
-      <w:bookmarkStart w:id="0" w:name="_GoBack"/>
-      <w:bookmarkEnd w:id="0"/>
-    </w:p>
-    <w:p>
-      <w:pPr>
-        <w:pStyle w:val="Heading2"/>
-      </w:pPr>
-      <w:r>
-        <w:lastRenderedPageBreak/>
-        <w:t>foundations</w:t>
-      </w:r>
-    </w:p>
-    <w:p>
-      <w:pPr>
-        <w:pStyle w:val="Heading3"/>
-        <w:numPr>
-          <w:ilvl w:val="0"/>
-          <w:numId w:val="8"/>
-        </w:numPr>
-      </w:pPr>
-      <w:r>
-        <w:t>Methodology</w:t>
-      </w:r>
-    </w:p>
-    <w:p>
-      <w:pPr>
-        <w:rPr>
-          <w:rFonts w:eastAsiaTheme="majorEastAsia" w:cstheme="majorBidi"/>
-          <w:b/>
-          <w:i/>
-          <w:sz w:val="24"/>
-          <w:szCs w:val="24"/>
-        </w:rPr>
-      </w:pPr>
-      <w:r>
-        <w:br w:type="page"/>
-      </w:r>
     </w:p>
     <w:p>
       <w:pPr>
@@ -735,29 +887,17 @@
       </w:r>
     </w:p>
     <w:p>
-      <w:pPr>
-        <w:pStyle w:val="Heading4"/>
-      </w:pPr>
-      <w:r>
-        <w:t>Collecting resource</w:t>
-      </w:r>
-    </w:p>
-    <w:p>
-      <w:r>
-        <w:t>Our datasets are included in 300-W In The Wild Challenge paper which consists of: HELEN, AFW, IBUG, LFPW dataset.</w:t>
-      </w:r>
-    </w:p>
-    <w:p>
-      <w:pPr>
-        <w:pStyle w:val="Heading4"/>
-      </w:pPr>
-      <w:r>
-        <w:t>Result</w:t>
-      </w:r>
-    </w:p>
-    <w:p>
-      <w:r>
-        <w:t>Approximately 3.500 images have been collected with notation files included.</w:t>
+      <w:r>
+        <w:t xml:space="preserve">Our </w:t>
+      </w:r>
+      <w:r>
+        <w:t xml:space="preserve">main </w:t>
+      </w:r>
+      <w:r>
+        <w:t>datasets are included in 300-W In The Wild Challenge paper which consists of: HELEN, AFW, IBUG, LFPW dataset</w:t>
+      </w:r>
+      <w:r>
+        <w:t>. In this data human faces are captured in natural environment with various aspect like age, sex, nationality, etc... There are 2 types of face: frontal face and profile face with provided annotations. We also have an extra dataset which only have frontal face. In sum of these we got approximately 4000 images for processing.</w:t>
       </w:r>
     </w:p>
     <w:p>
@@ -769,32 +909,8 @@
       </w:r>
     </w:p>
     <w:p>
-      <w:pPr>
-        <w:pStyle w:val="Heading4"/>
-        <w:numPr>
-          <w:ilvl w:val="0"/>
-          <w:numId w:val="12"/>
-        </w:numPr>
-      </w:pPr>
-      <w:r>
-        <w:t>Methodology</w:t>
-      </w:r>
-    </w:p>
-    <w:p>
-      <w:r>
-        <w:t>For each image + its own notation, we will crop the image by its facial landmarks’s bounding box, then resize it to 100px wide and save it to this with the facial landmarks’s new position calculated into different folder.</w:t>
-      </w:r>
-    </w:p>
-    <w:p>
-      <w:pPr>
-        <w:pStyle w:val="Heading4"/>
-        <w:numPr>
-          <w:ilvl w:val="0"/>
-          <w:numId w:val="12"/>
-        </w:numPr>
-      </w:pPr>
-      <w:r>
-        <w:t>Result</w:t>
+      <w:r>
+        <w:t>All image are reprocessed to verify facial landmark annotation then we will rotate the image base on point [32] and [36] to make sure they parallel with the horizontal axis. After that we will crop out the face and resize it into 100 pixel wide. Our final step is to recalculate the coordinate of the landmark after editting our image.</w:t>
       </w:r>
     </w:p>
     <w:p>
@@ -829,7 +945,12 @@
         </w:numPr>
       </w:pPr>
       <w:r>
-        <w:t>System architecture</w:t>
+        <w:t>Platform</w:t>
+      </w:r>
+    </w:p>
+    <w:p>
+      <w:r>
+        <w:t>Our application is in C++ language working under Ubuntu OS. Being an open source OS, Ubuntu is our choice for a totally free developing environment without restriction. Being programmed in C++, we can optimize our code more efficent for more performance.</w:t>
       </w:r>
     </w:p>
     <w:p>
@@ -841,7 +962,43 @@
         </w:numPr>
       </w:pPr>
       <w:r>
-        <w:t>Platform</w:t>
+        <w:t>Library</w:t>
+      </w:r>
+    </w:p>
+    <w:p>
+      <w:pPr>
+        <w:pStyle w:val="ListParagraph"/>
+        <w:numPr>
+          <w:ilvl w:val="0"/>
+          <w:numId w:val="25"/>
+        </w:numPr>
+      </w:pPr>
+      <w:r>
+        <w:t>Dlib ver18.18: used for recognizing facial landmarks coordinate</w:t>
+      </w:r>
+    </w:p>
+    <w:p>
+      <w:pPr>
+        <w:pStyle w:val="ListParagraph"/>
+        <w:numPr>
+          <w:ilvl w:val="0"/>
+          <w:numId w:val="25"/>
+        </w:numPr>
+      </w:pPr>
+      <w:r>
+        <w:t>Opencv ver[]: used for image processing and live stream through webcam</w:t>
+      </w:r>
+    </w:p>
+    <w:p>
+      <w:pPr>
+        <w:pStyle w:val="ListParagraph"/>
+        <w:numPr>
+          <w:ilvl w:val="0"/>
+          <w:numId w:val="25"/>
+        </w:numPr>
+      </w:pPr>
+      <w:r>
+        <w:t>Libsvm ver[]: used to train SVM model for prediction</w:t>
       </w:r>
     </w:p>
     <w:p>
@@ -853,18 +1010,6 @@
         </w:numPr>
       </w:pPr>
       <w:r>
-        <w:t>Library</w:t>
-      </w:r>
-    </w:p>
-    <w:p>
-      <w:pPr>
-        <w:pStyle w:val="Heading3"/>
-        <w:numPr>
-          <w:ilvl w:val="0"/>
-          <w:numId w:val="22"/>
-        </w:numPr>
-      </w:pPr>
-      <w:r>
         <w:t>Machine learning</w:t>
       </w:r>
     </w:p>
@@ -891,70 +1036,8 @@
       </w:r>
     </w:p>
     <w:p>
-      <w:pPr>
-        <w:pStyle w:val="Heading3"/>
-        <w:numPr>
-          <w:ilvl w:val="0"/>
-          <w:numId w:val="23"/>
-        </w:numPr>
-      </w:pPr>
-    </w:p>
-    <w:p>
-      <w:pPr>
-        <w:rPr>
-          <w:rFonts w:eastAsiaTheme="majorEastAsia" w:cstheme="majorBidi"/>
-          <w:i/>
-          <w:sz w:val="24"/>
-          <w:szCs w:val="24"/>
-        </w:rPr>
-      </w:pPr>
-      <w:r>
-        <w:br w:type="page"/>
-      </w:r>
-    </w:p>
-    <w:p>
-      <w:pPr>
-        <w:pStyle w:val="Heading2"/>
-      </w:pPr>
-      <w:r>
-        <w:lastRenderedPageBreak/>
-        <w:t>Discussion</w:t>
-      </w:r>
-    </w:p>
-    <w:p>
-      <w:pPr>
-        <w:pStyle w:val="Heading3"/>
-        <w:numPr>
-          <w:ilvl w:val="0"/>
-          <w:numId w:val="17"/>
-        </w:numPr>
-      </w:pPr>
-      <w:r>
-        <w:t>Strong points of this method</w:t>
-      </w:r>
-    </w:p>
-    <w:p>
-      <w:pPr>
-        <w:pStyle w:val="Heading3"/>
-        <w:numPr>
-          <w:ilvl w:val="0"/>
-          <w:numId w:val="17"/>
-        </w:numPr>
-      </w:pPr>
-      <w:r>
-        <w:t>Limitations</w:t>
-      </w:r>
-    </w:p>
-    <w:p>
-      <w:pPr>
-        <w:pStyle w:val="Heading3"/>
-        <w:numPr>
-          <w:ilvl w:val="0"/>
-          <w:numId w:val="17"/>
-        </w:numPr>
-      </w:pPr>
-      <w:r>
-        <w:t>Future of this method</w:t>
+      <w:r>
+        <w:t>We use three metrics to measure our system’s performance: precision (denoted by P), recall (denoted by R) and F-score (denoted by F).</w:t>
       </w:r>
     </w:p>
     <w:p>
@@ -993,6 +1076,8 @@
       <w:r>
         <w:br w:type="page"/>
       </w:r>
+      <w:bookmarkStart w:id="0" w:name="_GoBack"/>
+      <w:bookmarkEnd w:id="0"/>
     </w:p>
     <w:p>
       <w:pPr>
@@ -1954,6 +2039,119 @@
     </w:lvl>
   </w:abstractNum>
   <w:abstractNum w:abstractNumId="9" w15:restartNumberingAfterBreak="0">
+    <w:nsid w:val="7A845ED4"/>
+    <w:multiLevelType w:val="hybridMultilevel"/>
+    <w:tmpl w:val="681086FC"/>
+    <w:lvl w:ilvl="0" w:tplc="64F6BC46">
+      <w:start w:val="5"/>
+      <w:numFmt w:val="bullet"/>
+      <w:lvlText w:val="-"/>
+      <w:lvlJc w:val="left"/>
+      <w:pPr>
+        <w:ind w:left="720" w:hanging="360"/>
+      </w:pPr>
+      <w:rPr>
+        <w:rFonts w:ascii="Times New Roman" w:eastAsiaTheme="minorEastAsia" w:hAnsi="Times New Roman" w:cs="Times New Roman" w:hint="default"/>
+      </w:rPr>
+    </w:lvl>
+    <w:lvl w:ilvl="1" w:tplc="04090003" w:tentative="1">
+      <w:start w:val="1"/>
+      <w:numFmt w:val="bullet"/>
+      <w:lvlText w:val="o"/>
+      <w:lvlJc w:val="left"/>
+      <w:pPr>
+        <w:ind w:left="1440" w:hanging="360"/>
+      </w:pPr>
+      <w:rPr>
+        <w:rFonts w:ascii="Courier New" w:hAnsi="Courier New" w:cs="Courier New" w:hint="default"/>
+      </w:rPr>
+    </w:lvl>
+    <w:lvl w:ilvl="2" w:tplc="04090005" w:tentative="1">
+      <w:start w:val="1"/>
+      <w:numFmt w:val="bullet"/>
+      <w:lvlText w:val=""/>
+      <w:lvlJc w:val="left"/>
+      <w:pPr>
+        <w:ind w:left="2160" w:hanging="360"/>
+      </w:pPr>
+      <w:rPr>
+        <w:rFonts w:ascii="Wingdings" w:hAnsi="Wingdings" w:hint="default"/>
+      </w:rPr>
+    </w:lvl>
+    <w:lvl w:ilvl="3" w:tplc="04090001" w:tentative="1">
+      <w:start w:val="1"/>
+      <w:numFmt w:val="bullet"/>
+      <w:lvlText w:val=""/>
+      <w:lvlJc w:val="left"/>
+      <w:pPr>
+        <w:ind w:left="2880" w:hanging="360"/>
+      </w:pPr>
+      <w:rPr>
+        <w:rFonts w:ascii="Symbol" w:hAnsi="Symbol" w:hint="default"/>
+      </w:rPr>
+    </w:lvl>
+    <w:lvl w:ilvl="4" w:tplc="04090003" w:tentative="1">
+      <w:start w:val="1"/>
+      <w:numFmt w:val="bullet"/>
+      <w:lvlText w:val="o"/>
+      <w:lvlJc w:val="left"/>
+      <w:pPr>
+        <w:ind w:left="3600" w:hanging="360"/>
+      </w:pPr>
+      <w:rPr>
+        <w:rFonts w:ascii="Courier New" w:hAnsi="Courier New" w:cs="Courier New" w:hint="default"/>
+      </w:rPr>
+    </w:lvl>
+    <w:lvl w:ilvl="5" w:tplc="04090005" w:tentative="1">
+      <w:start w:val="1"/>
+      <w:numFmt w:val="bullet"/>
+      <w:lvlText w:val=""/>
+      <w:lvlJc w:val="left"/>
+      <w:pPr>
+        <w:ind w:left="4320" w:hanging="360"/>
+      </w:pPr>
+      <w:rPr>
+        <w:rFonts w:ascii="Wingdings" w:hAnsi="Wingdings" w:hint="default"/>
+      </w:rPr>
+    </w:lvl>
+    <w:lvl w:ilvl="6" w:tplc="04090001" w:tentative="1">
+      <w:start w:val="1"/>
+      <w:numFmt w:val="bullet"/>
+      <w:lvlText w:val=""/>
+      <w:lvlJc w:val="left"/>
+      <w:pPr>
+        <w:ind w:left="5040" w:hanging="360"/>
+      </w:pPr>
+      <w:rPr>
+        <w:rFonts w:ascii="Symbol" w:hAnsi="Symbol" w:hint="default"/>
+      </w:rPr>
+    </w:lvl>
+    <w:lvl w:ilvl="7" w:tplc="04090003" w:tentative="1">
+      <w:start w:val="1"/>
+      <w:numFmt w:val="bullet"/>
+      <w:lvlText w:val="o"/>
+      <w:lvlJc w:val="left"/>
+      <w:pPr>
+        <w:ind w:left="5760" w:hanging="360"/>
+      </w:pPr>
+      <w:rPr>
+        <w:rFonts w:ascii="Courier New" w:hAnsi="Courier New" w:cs="Courier New" w:hint="default"/>
+      </w:rPr>
+    </w:lvl>
+    <w:lvl w:ilvl="8" w:tplc="04090005" w:tentative="1">
+      <w:start w:val="1"/>
+      <w:numFmt w:val="bullet"/>
+      <w:lvlText w:val=""/>
+      <w:lvlJc w:val="left"/>
+      <w:pPr>
+        <w:ind w:left="6480" w:hanging="360"/>
+      </w:pPr>
+      <w:rPr>
+        <w:rFonts w:ascii="Wingdings" w:hAnsi="Wingdings" w:hint="default"/>
+      </w:rPr>
+    </w:lvl>
+  </w:abstractNum>
+  <w:abstractNum w:abstractNumId="10" w15:restartNumberingAfterBreak="0">
     <w:nsid w:val="7B8B67B2"/>
     <w:multiLevelType w:val="hybridMultilevel"/>
     <w:tmpl w:val="DB10892A"/>
@@ -2059,10 +2257,10 @@
     <w:abstractNumId w:val="4"/>
   </w:num>
   <w:num w:numId="7">
-    <w:abstractNumId w:val="9"/>
+    <w:abstractNumId w:val="10"/>
   </w:num>
   <w:num w:numId="8">
-    <w:abstractNumId w:val="9"/>
+    <w:abstractNumId w:val="10"/>
     <w:lvlOverride w:ilvl="0">
       <w:startOverride w:val="1"/>
     </w:lvlOverride>
@@ -2074,7 +2272,7 @@
     </w:lvlOverride>
   </w:num>
   <w:num w:numId="10">
-    <w:abstractNumId w:val="9"/>
+    <w:abstractNumId w:val="10"/>
     <w:lvlOverride w:ilvl="0">
       <w:startOverride w:val="1"/>
     </w:lvlOverride>
@@ -2089,7 +2287,7 @@
     </w:lvlOverride>
   </w:num>
   <w:num w:numId="13">
-    <w:abstractNumId w:val="9"/>
+    <w:abstractNumId w:val="10"/>
     <w:lvlOverride w:ilvl="0">
       <w:startOverride w:val="1"/>
     </w:lvlOverride>
@@ -2113,7 +2311,7 @@
     </w:lvlOverride>
   </w:num>
   <w:num w:numId="17">
-    <w:abstractNumId w:val="9"/>
+    <w:abstractNumId w:val="10"/>
     <w:lvlOverride w:ilvl="0">
       <w:startOverride w:val="1"/>
     </w:lvlOverride>
@@ -2125,7 +2323,7 @@
     <w:abstractNumId w:val="3"/>
   </w:num>
   <w:num w:numId="20">
-    <w:abstractNumId w:val="9"/>
+    <w:abstractNumId w:val="10"/>
     <w:lvlOverride w:ilvl="0">
       <w:startOverride w:val="1"/>
     </w:lvlOverride>
@@ -2137,16 +2335,25 @@
     </w:lvlOverride>
   </w:num>
   <w:num w:numId="22">
-    <w:abstractNumId w:val="9"/>
+    <w:abstractNumId w:val="10"/>
     <w:lvlOverride w:ilvl="0">
       <w:startOverride w:val="1"/>
     </w:lvlOverride>
   </w:num>
   <w:num w:numId="23">
-    <w:abstractNumId w:val="9"/>
+    <w:abstractNumId w:val="10"/>
     <w:lvlOverride w:ilvl="0">
       <w:startOverride w:val="1"/>
     </w:lvlOverride>
+  </w:num>
+  <w:num w:numId="24">
+    <w:abstractNumId w:val="10"/>
+    <w:lvlOverride w:ilvl="0">
+      <w:startOverride w:val="1"/>
+    </w:lvlOverride>
+  </w:num>
+  <w:num w:numId="25">
+    <w:abstractNumId w:val="9"/>
   </w:num>
 </w:numbering>
 </file>
@@ -3246,7 +3453,7 @@
 </file>
 
 <file path=customXml/itemProps1.xml><?xml version="1.0" encoding="utf-8"?>
-<ds:datastoreItem xmlns:ds="http://schemas.openxmlformats.org/officeDocument/2006/customXml" ds:itemID="{50454DD7-A24B-4557-B05C-6DAAF3D051FE}">
+<ds:datastoreItem xmlns:ds="http://schemas.openxmlformats.org/officeDocument/2006/customXml" ds:itemID="{BFAE4BD5-95FB-40BC-A120-A66BA5C71295}">
   <ds:schemaRefs>
     <ds:schemaRef ds:uri="http://schemas.openxmlformats.org/officeDocument/2006/bibliography"/>
   </ds:schemaRefs>

</xml_diff>